<commit_message>
Adressing review comments in curriculum doc
</commit_message>
<xml_diff>
--- a/VMware-CodeHouse/SecurityNinjas/Slides/SecureCoding.docx
+++ b/VMware-CodeHouse/SecurityNinjas/Slides/SecureCoding.docx
@@ -88,7 +88,83 @@
           <w:sz w:val="28"/>
           <w:szCs w:val="28"/>
         </w:rPr>
-        <w:t>(Bhakti Bohara, Deepanjana Gupta, Deepika Peringanji, Shivani Sharma)</w:t>
+        <w:t>(</w:t>
+      </w:r>
+      <w:hyperlink r:id="rId2">
+        <w:r>
+          <w:rPr>
+            <w:rStyle w:val="InternetLink"/>
+            <w:rFonts w:eastAsia="Times New Roman" w:cs="Times New Roman" w:ascii="Times New Roman" w:hAnsi="Times New Roman"/>
+            <w:sz w:val="28"/>
+            <w:szCs w:val="28"/>
+          </w:rPr>
+          <w:t>Bhakti Bohara</w:t>
+        </w:r>
+      </w:hyperlink>
+      <w:r>
+        <w:rPr>
+          <w:rFonts w:eastAsia="Times New Roman" w:cs="Times New Roman" w:ascii="Times New Roman" w:hAnsi="Times New Roman"/>
+          <w:sz w:val="28"/>
+          <w:szCs w:val="28"/>
+        </w:rPr>
+        <w:t xml:space="preserve">, </w:t>
+      </w:r>
+      <w:hyperlink r:id="rId3">
+        <w:r>
+          <w:rPr>
+            <w:rStyle w:val="InternetLink"/>
+            <w:rFonts w:eastAsia="Times New Roman" w:cs="Times New Roman" w:ascii="Times New Roman" w:hAnsi="Times New Roman"/>
+            <w:sz w:val="28"/>
+            <w:szCs w:val="28"/>
+          </w:rPr>
+          <w:t>Deepanjana Gupta</w:t>
+        </w:r>
+      </w:hyperlink>
+      <w:r>
+        <w:rPr>
+          <w:rFonts w:eastAsia="Times New Roman" w:cs="Times New Roman" w:ascii="Times New Roman" w:hAnsi="Times New Roman"/>
+          <w:sz w:val="28"/>
+          <w:szCs w:val="28"/>
+        </w:rPr>
+        <w:t xml:space="preserve">, </w:t>
+      </w:r>
+      <w:hyperlink r:id="rId4">
+        <w:r>
+          <w:rPr>
+            <w:rStyle w:val="InternetLink"/>
+            <w:rFonts w:eastAsia="Times New Roman" w:cs="Times New Roman" w:ascii="Times New Roman" w:hAnsi="Times New Roman"/>
+            <w:sz w:val="28"/>
+            <w:szCs w:val="28"/>
+          </w:rPr>
+          <w:t>Deepika Peringanji</w:t>
+        </w:r>
+      </w:hyperlink>
+      <w:r>
+        <w:rPr>
+          <w:rFonts w:eastAsia="Times New Roman" w:cs="Times New Roman" w:ascii="Times New Roman" w:hAnsi="Times New Roman"/>
+          <w:sz w:val="28"/>
+          <w:szCs w:val="28"/>
+        </w:rPr>
+        <w:t xml:space="preserve">, </w:t>
+      </w:r>
+      <w:hyperlink r:id="rId5">
+        <w:r>
+          <w:rPr>
+            <w:rStyle w:val="InternetLink"/>
+            <w:rFonts w:eastAsia="Times New Roman" w:cs="Times New Roman" w:ascii="Times New Roman" w:hAnsi="Times New Roman"/>
+            <w:sz w:val="28"/>
+            <w:szCs w:val="28"/>
+          </w:rPr>
+          <w:t>Shivani Sharma</w:t>
+        </w:r>
+      </w:hyperlink>
+      <w:r>
+        <w:rPr>
+          <w:rFonts w:eastAsia="Times New Roman" w:cs="Times New Roman" w:ascii="Times New Roman" w:hAnsi="Times New Roman"/>
+          <w:sz w:val="28"/>
+          <w:szCs w:val="28"/>
+        </w:rPr>
+        <w:t>)</w:t>
       </w:r>
     </w:p>
     <w:p>
@@ -105,10 +181,314 @@
       <w:pPr>
         <w:pStyle w:val="Normal"/>
         <w:spacing w:lineRule="auto" w:line="240" w:before="0" w:after="0"/>
-        <w:rPr/>
-      </w:pPr>
-      <w:r>
-        <w:rPr/>
+        <w:rPr>
+          <w:rFonts w:eastAsia="Times New Roman" w:cs="Times New Roman" w:ascii="Times New Roman" w:hAnsi="Times New Roman"/>
+          <w:b/>
+          <w:sz w:val="36"/>
+          <w:szCs w:val="36"/>
+          <w:u w:val="single"/>
+        </w:rPr>
+      </w:pPr>
+      <w:r>
+        <w:rPr>
+          <w:rFonts w:eastAsia="Times New Roman" w:cs="Times New Roman" w:ascii="Times New Roman" w:hAnsi="Times New Roman"/>
+          <w:b/>
+          <w:sz w:val="36"/>
+          <w:szCs w:val="36"/>
+          <w:u w:val="single"/>
+        </w:rPr>
+        <w:t>Description</w:t>
+      </w:r>
+    </w:p>
+    <w:p>
+      <w:pPr>
+        <w:pStyle w:val="Normal"/>
+        <w:spacing w:lineRule="auto" w:line="240" w:before="0" w:after="0"/>
+        <w:rPr>
+          <w:rFonts w:eastAsia="Times New Roman" w:cs="Times New Roman" w:ascii="Times New Roman" w:hAnsi="Times New Roman"/>
+          <w:b w:val="false"/>
+          <w:i w:val="false"/>
+          <w:caps w:val="false"/>
+          <w:smallCaps w:val="false"/>
+          <w:strike w:val="false"/>
+          <w:dstrike w:val="false"/>
+          <w:color w:val="000000"/>
+          <w:sz w:val="28"/>
+          <w:szCs w:val="28"/>
+          <w:u w:val="none"/>
+          <w:effect w:val="none"/>
+          <w:shd w:fill="auto" w:val="clear"/>
+        </w:rPr>
+      </w:pPr>
+      <w:bookmarkStart w:id="0" w:name="docs-internal-guid-d146a3c8-0f28-c751-e221-9007c867c6de"/>
+      <w:bookmarkEnd w:id="0"/>
+      <w:r>
+        <w:rPr>
+          <w:rFonts w:eastAsia="Times New Roman" w:cs="Times New Roman" w:ascii="Times New Roman" w:hAnsi="Times New Roman"/>
+          <w:b w:val="false"/>
+          <w:i w:val="false"/>
+          <w:caps w:val="false"/>
+          <w:smallCaps w:val="false"/>
+          <w:strike w:val="false"/>
+          <w:dstrike w:val="false"/>
+          <w:color w:val="000000"/>
+          <w:sz w:val="28"/>
+          <w:szCs w:val="28"/>
+          <w:u w:val="none"/>
+          <w:effect w:val="none"/>
+          <w:shd w:fill="auto" w:val="clear"/>
+        </w:rPr>
+        <w:t>This curriculum teaches about common vulnerabilities that gets created due to some coding malpractices. The knowledge of these vulnerabilities helps in adapting to best security measures for applications</w:t>
+      </w:r>
+    </w:p>
+    <w:p>
+      <w:pPr>
+        <w:pStyle w:val="TextBody"/>
+        <w:spacing w:lineRule="auto" w:line="240" w:before="0" w:after="0"/>
+        <w:rPr>
+          <w:rFonts w:eastAsia="Times New Roman" w:cs="Times New Roman" w:ascii="Times New Roman" w:hAnsi="Times New Roman"/>
+          <w:b w:val="false"/>
+          <w:i w:val="false"/>
+          <w:caps w:val="false"/>
+          <w:smallCaps w:val="false"/>
+          <w:strike w:val="false"/>
+          <w:dstrike w:val="false"/>
+          <w:color w:val="000000"/>
+          <w:sz w:val="28"/>
+          <w:szCs w:val="28"/>
+          <w:u w:val="none"/>
+          <w:effect w:val="none"/>
+          <w:shd w:fill="auto" w:val="clear"/>
+        </w:rPr>
+      </w:pPr>
+      <w:bookmarkStart w:id="1" w:name="docs-internal-guid-d146a3c8-0f28-e459-19ef-ea3b7cd87a2b"/>
+      <w:bookmarkEnd w:id="1"/>
+      <w:r>
+        <w:rPr>
+          <w:rFonts w:eastAsia="Times New Roman" w:cs="Times New Roman" w:ascii="Times New Roman" w:hAnsi="Times New Roman"/>
+          <w:b w:val="false"/>
+          <w:i w:val="false"/>
+          <w:caps w:val="false"/>
+          <w:smallCaps w:val="false"/>
+          <w:strike w:val="false"/>
+          <w:dstrike w:val="false"/>
+          <w:color w:val="000000"/>
+          <w:sz w:val="28"/>
+          <w:szCs w:val="28"/>
+          <w:u w:val="none"/>
+          <w:effect w:val="none"/>
+          <w:shd w:fill="auto" w:val="clear"/>
+        </w:rPr>
+        <w:t>The curriculum has various hands-on exercises which fol</w:t>
+      </w:r>
+      <w:r>
+        <w:rPr>
+          <w:rFonts w:eastAsia="Times New Roman" w:cs="Times New Roman" w:ascii="Times New Roman" w:hAnsi="Times New Roman"/>
+          <w:b w:val="false"/>
+          <w:i w:val="false"/>
+          <w:caps w:val="false"/>
+          <w:smallCaps w:val="false"/>
+          <w:strike w:val="false"/>
+          <w:dstrike w:val="false"/>
+          <w:color w:val="000000"/>
+          <w:sz w:val="28"/>
+          <w:szCs w:val="28"/>
+          <w:u w:val="none"/>
+          <w:effect w:val="none"/>
+          <w:shd w:fill="auto" w:val="clear"/>
+        </w:rPr>
+        <w:t>l</w:t>
+      </w:r>
+      <w:r>
+        <w:rPr>
+          <w:rFonts w:eastAsia="Times New Roman" w:cs="Times New Roman" w:ascii="Times New Roman" w:hAnsi="Times New Roman"/>
+          <w:b w:val="false"/>
+          <w:i w:val="false"/>
+          <w:caps w:val="false"/>
+          <w:smallCaps w:val="false"/>
+          <w:strike w:val="false"/>
+          <w:dstrike w:val="false"/>
+          <w:color w:val="000000"/>
+          <w:sz w:val="28"/>
+          <w:szCs w:val="28"/>
+          <w:u w:val="none"/>
+          <w:effect w:val="none"/>
+          <w:shd w:fill="auto" w:val="clear"/>
+        </w:rPr>
+        <w:t>ow the below approach</w:t>
+      </w:r>
+    </w:p>
+    <w:p>
+      <w:pPr>
+        <w:pStyle w:val="TextBody"/>
+        <w:numPr>
+          <w:ilvl w:val="0"/>
+          <w:numId w:val="19"/>
+        </w:numPr>
+        <w:spacing w:lineRule="auto" w:line="240" w:before="0" w:after="0"/>
+        <w:jc w:val="left"/>
+        <w:rPr>
+          <w:rFonts w:eastAsia="Times New Roman" w:cs="Times New Roman" w:ascii="Times New Roman" w:hAnsi="Times New Roman"/>
+          <w:b w:val="false"/>
+          <w:i w:val="false"/>
+          <w:caps w:val="false"/>
+          <w:smallCaps w:val="false"/>
+          <w:strike w:val="false"/>
+          <w:dstrike w:val="false"/>
+          <w:color w:val="000000"/>
+          <w:sz w:val="28"/>
+          <w:szCs w:val="28"/>
+          <w:u w:val="none"/>
+          <w:effect w:val="none"/>
+          <w:shd w:fill="auto" w:val="clear"/>
+        </w:rPr>
+      </w:pPr>
+      <w:r>
+        <w:rPr>
+          <w:rFonts w:eastAsia="Times New Roman" w:cs="Times New Roman" w:ascii="Times New Roman" w:hAnsi="Times New Roman"/>
+          <w:b w:val="false"/>
+          <w:i w:val="false"/>
+          <w:caps w:val="false"/>
+          <w:smallCaps w:val="false"/>
+          <w:strike w:val="false"/>
+          <w:dstrike w:val="false"/>
+          <w:color w:val="000000"/>
+          <w:sz w:val="28"/>
+          <w:szCs w:val="28"/>
+          <w:u w:val="none"/>
+          <w:effect w:val="none"/>
+          <w:shd w:fill="auto" w:val="clear"/>
+        </w:rPr>
+        <w:t>Discuss security threat</w:t>
+      </w:r>
+    </w:p>
+    <w:p>
+      <w:pPr>
+        <w:pStyle w:val="TextBody"/>
+        <w:numPr>
+          <w:ilvl w:val="0"/>
+          <w:numId w:val="19"/>
+        </w:numPr>
+        <w:spacing w:lineRule="auto" w:line="240" w:before="0" w:after="0"/>
+        <w:jc w:val="left"/>
+        <w:rPr>
+          <w:rFonts w:eastAsia="Times New Roman" w:cs="Times New Roman" w:ascii="Times New Roman" w:hAnsi="Times New Roman"/>
+          <w:b w:val="false"/>
+          <w:i w:val="false"/>
+          <w:caps w:val="false"/>
+          <w:smallCaps w:val="false"/>
+          <w:strike w:val="false"/>
+          <w:dstrike w:val="false"/>
+          <w:color w:val="000000"/>
+          <w:sz w:val="28"/>
+          <w:szCs w:val="28"/>
+          <w:u w:val="none"/>
+          <w:effect w:val="none"/>
+          <w:shd w:fill="auto" w:val="clear"/>
+        </w:rPr>
+      </w:pPr>
+      <w:r>
+        <w:rPr>
+          <w:rFonts w:eastAsia="Times New Roman" w:cs="Times New Roman" w:ascii="Times New Roman" w:hAnsi="Times New Roman"/>
+          <w:b w:val="false"/>
+          <w:i w:val="false"/>
+          <w:caps w:val="false"/>
+          <w:smallCaps w:val="false"/>
+          <w:strike w:val="false"/>
+          <w:dstrike w:val="false"/>
+          <w:color w:val="000000"/>
+          <w:sz w:val="28"/>
+          <w:szCs w:val="28"/>
+          <w:u w:val="none"/>
+          <w:effect w:val="none"/>
+          <w:shd w:fill="auto" w:val="clear"/>
+        </w:rPr>
+        <w:t>Ask student to attack given code snippet</w:t>
+      </w:r>
+    </w:p>
+    <w:p>
+      <w:pPr>
+        <w:pStyle w:val="TextBody"/>
+        <w:numPr>
+          <w:ilvl w:val="0"/>
+          <w:numId w:val="19"/>
+        </w:numPr>
+        <w:spacing w:lineRule="auto" w:line="240" w:before="0" w:after="0"/>
+        <w:jc w:val="left"/>
+        <w:rPr>
+          <w:rFonts w:eastAsia="Times New Roman" w:cs="Times New Roman" w:ascii="Times New Roman" w:hAnsi="Times New Roman"/>
+          <w:b w:val="false"/>
+          <w:i w:val="false"/>
+          <w:caps w:val="false"/>
+          <w:smallCaps w:val="false"/>
+          <w:strike w:val="false"/>
+          <w:dstrike w:val="false"/>
+          <w:color w:val="000000"/>
+          <w:sz w:val="28"/>
+          <w:szCs w:val="28"/>
+          <w:u w:val="none"/>
+          <w:effect w:val="none"/>
+          <w:shd w:fill="auto" w:val="clear"/>
+        </w:rPr>
+      </w:pPr>
+      <w:r>
+        <w:rPr>
+          <w:rFonts w:eastAsia="Times New Roman" w:cs="Times New Roman" w:ascii="Times New Roman" w:hAnsi="Times New Roman"/>
+          <w:b w:val="false"/>
+          <w:i w:val="false"/>
+          <w:caps w:val="false"/>
+          <w:smallCaps w:val="false"/>
+          <w:strike w:val="false"/>
+          <w:dstrike w:val="false"/>
+          <w:color w:val="000000"/>
+          <w:sz w:val="28"/>
+          <w:szCs w:val="28"/>
+          <w:u w:val="none"/>
+          <w:effect w:val="none"/>
+          <w:shd w:fill="auto" w:val="clear"/>
+        </w:rPr>
+        <w:t>Ask student to secure it</w:t>
+      </w:r>
+    </w:p>
+    <w:p>
+      <w:pPr>
+        <w:pStyle w:val="TextBody"/>
+        <w:spacing w:lineRule="auto" w:line="240" w:before="0" w:after="0"/>
+        <w:ind w:left="-720" w:right="0" w:hanging="0"/>
+        <w:jc w:val="left"/>
+        <w:rPr>
+          <w:rFonts w:eastAsia="Times New Roman" w:cs="Times New Roman" w:ascii="Times New Roman" w:hAnsi="Times New Roman"/>
+          <w:b w:val="false"/>
+          <w:i w:val="false"/>
+          <w:caps w:val="false"/>
+          <w:smallCaps w:val="false"/>
+          <w:strike w:val="false"/>
+          <w:dstrike w:val="false"/>
+          <w:color w:val="000000"/>
+          <w:sz w:val="28"/>
+          <w:szCs w:val="28"/>
+          <w:u w:val="none"/>
+          <w:effect w:val="none"/>
+          <w:shd w:fill="auto" w:val="clear"/>
+        </w:rPr>
+      </w:pPr>
+      <w:r>
+        <w:rPr>
+          <w:rFonts w:eastAsia="Times New Roman" w:cs="Times New Roman" w:ascii="Times New Roman" w:hAnsi="Times New Roman"/>
+          <w:b w:val="false"/>
+          <w:i w:val="false"/>
+          <w:caps w:val="false"/>
+          <w:smallCaps w:val="false"/>
+          <w:strike w:val="false"/>
+          <w:dstrike w:val="false"/>
+          <w:color w:val="000000"/>
+          <w:sz w:val="28"/>
+          <w:szCs w:val="28"/>
+          <w:u w:val="none"/>
+          <w:effect w:val="none"/>
+          <w:shd w:fill="auto" w:val="clear"/>
+        </w:rPr>
+        <w:tab/>
       </w:r>
     </w:p>
     <w:p>
@@ -1405,7 +1785,7 @@
                     </pic:cNvPicPr>
                   </pic:nvPicPr>
                   <pic:blipFill>
-                    <a:blip r:embed="rId2"/>
+                    <a:blip r:embed="rId6"/>
                     <a:stretch>
                       <a:fillRect/>
                     </a:stretch>
@@ -1534,7 +1914,7 @@
                     </pic:cNvPicPr>
                   </pic:nvPicPr>
                   <pic:blipFill>
-                    <a:blip r:embed="rId3"/>
+                    <a:blip r:embed="rId7"/>
                     <a:stretch>
                       <a:fillRect/>
                     </a:stretch>
@@ -2213,7 +2593,7 @@
                     </pic:cNvPicPr>
                   </pic:nvPicPr>
                   <pic:blipFill>
-                    <a:blip r:embed="rId4"/>
+                    <a:blip r:embed="rId8"/>
                     <a:stretch>
                       <a:fillRect/>
                     </a:stretch>
@@ -2298,7 +2678,7 @@
                     </pic:cNvPicPr>
                   </pic:nvPicPr>
                   <pic:blipFill>
-                    <a:blip r:embed="rId5"/>
+                    <a:blip r:embed="rId9"/>
                     <a:stretch>
                       <a:fillRect/>
                     </a:stretch>
@@ -2633,7 +3013,7 @@
                     </pic:cNvPicPr>
                   </pic:nvPicPr>
                   <pic:blipFill>
-                    <a:blip r:embed="rId6"/>
+                    <a:blip r:embed="rId10"/>
                     <a:stretch>
                       <a:fillRect/>
                     </a:stretch>
@@ -2910,7 +3290,7 @@
                     </pic:cNvPicPr>
                   </pic:nvPicPr>
                   <pic:blipFill>
-                    <a:blip r:embed="rId7"/>
+                    <a:blip r:embed="rId11"/>
                     <a:stretch>
                       <a:fillRect/>
                     </a:stretch>
@@ -3014,7 +3394,7 @@
                     </pic:cNvPicPr>
                   </pic:nvPicPr>
                   <pic:blipFill>
-                    <a:blip r:embed="rId8"/>
+                    <a:blip r:embed="rId12"/>
                     <a:stretch>
                       <a:fillRect/>
                     </a:stretch>
@@ -3988,7 +4368,7 @@
                     </pic:cNvPicPr>
                   </pic:nvPicPr>
                   <pic:blipFill>
-                    <a:blip r:embed="rId9"/>
+                    <a:blip r:embed="rId13"/>
                     <a:stretch>
                       <a:fillRect/>
                     </a:stretch>
@@ -4525,7 +4905,7 @@
                     </pic:cNvPicPr>
                   </pic:nvPicPr>
                   <pic:blipFill>
-                    <a:blip r:embed="rId10"/>
+                    <a:blip r:embed="rId14"/>
                     <a:stretch>
                       <a:fillRect/>
                     </a:stretch>
@@ -4606,7 +4986,7 @@
                     </pic:cNvPicPr>
                   </pic:nvPicPr>
                   <pic:blipFill>
-                    <a:blip r:embed="rId11"/>
+                    <a:blip r:embed="rId15"/>
                     <a:stretch>
                       <a:fillRect/>
                     </a:stretch>
@@ -8656,7 +9036,7 @@
                     </pic:cNvPicPr>
                   </pic:nvPicPr>
                   <pic:blipFill>
-                    <a:blip r:embed="rId12"/>
+                    <a:blip r:embed="rId16"/>
                     <a:stretch>
                       <a:fillRect/>
                     </a:stretch>
@@ -8773,7 +9153,7 @@
                     </pic:cNvPicPr>
                   </pic:nvPicPr>
                   <pic:blipFill>
-                    <a:blip r:embed="rId13"/>
+                    <a:blip r:embed="rId17"/>
                     <a:stretch>
                       <a:fillRect/>
                     </a:stretch>
@@ -8914,7 +9294,7 @@
                     </pic:cNvPicPr>
                   </pic:nvPicPr>
                   <pic:blipFill>
-                    <a:blip r:embed="rId14"/>
+                    <a:blip r:embed="rId18"/>
                     <a:stretch>
                       <a:fillRect/>
                     </a:stretch>
@@ -9024,7 +9404,7 @@
           <w:u w:val="single"/>
         </w:rPr>
       </w:pPr>
-      <w:hyperlink r:id="rId15">
+      <w:hyperlink r:id="rId19">
         <w:r>
           <w:rPr>
             <w:rStyle w:val="InternetLink"/>
@@ -9057,7 +9437,7 @@
           <w:u w:val="single"/>
         </w:rPr>
       </w:pPr>
-      <w:hyperlink r:id="rId16">
+      <w:hyperlink r:id="rId20">
         <w:r>
           <w:rPr>
             <w:rStyle w:val="InternetLink"/>
@@ -9158,7 +9538,7 @@
         </w:rPr>
         <w:t xml:space="preserve">For 32 bit architecture, refer to </w:t>
       </w:r>
-      <w:hyperlink r:id="rId17">
+      <w:hyperlink r:id="rId21">
         <w:r>
           <w:rPr>
             <w:rStyle w:val="InternetLink"/>
@@ -9193,7 +9573,7 @@
         </w:rPr>
         <w:t xml:space="preserve">For 64 bit architecture, refer to </w:t>
       </w:r>
-      <w:hyperlink r:id="rId18">
+      <w:hyperlink r:id="rId22">
         <w:r>
           <w:rPr>
             <w:rStyle w:val="InternetLink"/>
@@ -9279,7 +9659,7 @@
         </w:rPr>
         <w:t xml:space="preserve">For XSS details, refer to </w:t>
       </w:r>
-      <w:hyperlink r:id="rId19">
+      <w:hyperlink r:id="rId23">
         <w:r>
           <w:rPr>
             <w:rStyle w:val="InternetLink"/>
@@ -9314,7 +9694,7 @@
         </w:rPr>
         <w:t xml:space="preserve">For CSRF details, refer to </w:t>
       </w:r>
-      <w:hyperlink r:id="rId20">
+      <w:hyperlink r:id="rId24">
         <w:r>
           <w:rPr>
             <w:rStyle w:val="InternetLink"/>
@@ -9339,7 +9719,7 @@
       </w:r>
     </w:p>
     <w:sectPr>
-      <w:headerReference w:type="default" r:id="rId21"/>
+      <w:headerReference w:type="default" r:id="rId25"/>
       <w:type w:val="nextPage"/>
       <w:pgSz w:w="12240" w:h="15840"/>
       <w:pgMar w:left="1440" w:right="1440" w:header="720" w:top="1440" w:footer="0" w:bottom="1440" w:gutter="0"/>
@@ -11526,6 +11906,143 @@
   <w:abstractNum w:abstractNumId="19">
     <w:lvl w:ilvl="0">
       <w:start w:val="1"/>
+      <w:numFmt w:val="bullet"/>
+      <w:lvlText w:val=""/>
+      <w:lvlJc w:val="left"/>
+      <w:pPr>
+        <w:tabs>
+          <w:tab w:val="num" w:pos="720"/>
+        </w:tabs>
+        <w:ind w:left="720" w:hanging="360"/>
+      </w:pPr>
+      <w:rPr>
+        <w:rFonts w:ascii="Symbol" w:hAnsi="Symbol" w:cs="Symbol" w:hint="default"/>
+      </w:rPr>
+    </w:lvl>
+    <w:lvl w:ilvl="1">
+      <w:start w:val="1"/>
+      <w:numFmt w:val="bullet"/>
+      <w:lvlText w:val=""/>
+      <w:lvlJc w:val="left"/>
+      <w:pPr>
+        <w:tabs>
+          <w:tab w:val="num" w:pos="1080"/>
+        </w:tabs>
+        <w:ind w:left="1080" w:hanging="360"/>
+      </w:pPr>
+      <w:rPr>
+        <w:rFonts w:ascii="Symbol" w:hAnsi="Symbol" w:cs="Symbol" w:hint="default"/>
+      </w:rPr>
+    </w:lvl>
+    <w:lvl w:ilvl="2">
+      <w:start w:val="1"/>
+      <w:numFmt w:val="bullet"/>
+      <w:lvlText w:val=""/>
+      <w:lvlJc w:val="left"/>
+      <w:pPr>
+        <w:tabs>
+          <w:tab w:val="num" w:pos="1440"/>
+        </w:tabs>
+        <w:ind w:left="1440" w:hanging="360"/>
+      </w:pPr>
+      <w:rPr>
+        <w:rFonts w:ascii="Symbol" w:hAnsi="Symbol" w:cs="Symbol" w:hint="default"/>
+      </w:rPr>
+    </w:lvl>
+    <w:lvl w:ilvl="3">
+      <w:start w:val="1"/>
+      <w:numFmt w:val="bullet"/>
+      <w:lvlText w:val=""/>
+      <w:lvlJc w:val="left"/>
+      <w:pPr>
+        <w:tabs>
+          <w:tab w:val="num" w:pos="1800"/>
+        </w:tabs>
+        <w:ind w:left="1800" w:hanging="360"/>
+      </w:pPr>
+      <w:rPr>
+        <w:rFonts w:ascii="Symbol" w:hAnsi="Symbol" w:cs="Symbol" w:hint="default"/>
+      </w:rPr>
+    </w:lvl>
+    <w:lvl w:ilvl="4">
+      <w:start w:val="1"/>
+      <w:numFmt w:val="bullet"/>
+      <w:lvlText w:val=""/>
+      <w:lvlJc w:val="left"/>
+      <w:pPr>
+        <w:tabs>
+          <w:tab w:val="num" w:pos="2160"/>
+        </w:tabs>
+        <w:ind w:left="2160" w:hanging="360"/>
+      </w:pPr>
+      <w:rPr>
+        <w:rFonts w:ascii="Symbol" w:hAnsi="Symbol" w:cs="Symbol" w:hint="default"/>
+      </w:rPr>
+    </w:lvl>
+    <w:lvl w:ilvl="5">
+      <w:start w:val="1"/>
+      <w:numFmt w:val="bullet"/>
+      <w:lvlText w:val=""/>
+      <w:lvlJc w:val="left"/>
+      <w:pPr>
+        <w:tabs>
+          <w:tab w:val="num" w:pos="2520"/>
+        </w:tabs>
+        <w:ind w:left="2520" w:hanging="360"/>
+      </w:pPr>
+      <w:rPr>
+        <w:rFonts w:ascii="Symbol" w:hAnsi="Symbol" w:cs="Symbol" w:hint="default"/>
+      </w:rPr>
+    </w:lvl>
+    <w:lvl w:ilvl="6">
+      <w:start w:val="1"/>
+      <w:numFmt w:val="bullet"/>
+      <w:lvlText w:val=""/>
+      <w:lvlJc w:val="left"/>
+      <w:pPr>
+        <w:tabs>
+          <w:tab w:val="num" w:pos="2880"/>
+        </w:tabs>
+        <w:ind w:left="2880" w:hanging="360"/>
+      </w:pPr>
+      <w:rPr>
+        <w:rFonts w:ascii="Symbol" w:hAnsi="Symbol" w:cs="Symbol" w:hint="default"/>
+      </w:rPr>
+    </w:lvl>
+    <w:lvl w:ilvl="7">
+      <w:start w:val="1"/>
+      <w:numFmt w:val="bullet"/>
+      <w:lvlText w:val=""/>
+      <w:lvlJc w:val="left"/>
+      <w:pPr>
+        <w:tabs>
+          <w:tab w:val="num" w:pos="3240"/>
+        </w:tabs>
+        <w:ind w:left="3240" w:hanging="360"/>
+      </w:pPr>
+      <w:rPr>
+        <w:rFonts w:ascii="Symbol" w:hAnsi="Symbol" w:cs="Symbol" w:hint="default"/>
+      </w:rPr>
+    </w:lvl>
+    <w:lvl w:ilvl="8">
+      <w:start w:val="1"/>
+      <w:numFmt w:val="bullet"/>
+      <w:lvlText w:val=""/>
+      <w:lvlJc w:val="left"/>
+      <w:pPr>
+        <w:tabs>
+          <w:tab w:val="num" w:pos="3600"/>
+        </w:tabs>
+        <w:ind w:left="3600" w:hanging="360"/>
+      </w:pPr>
+      <w:rPr>
+        <w:rFonts w:ascii="Symbol" w:hAnsi="Symbol" w:cs="Symbol" w:hint="default"/>
+      </w:rPr>
+    </w:lvl>
+  </w:abstractNum>
+  <w:abstractNum w:abstractNumId="20">
+    <w:lvl w:ilvl="0">
+      <w:start w:val="1"/>
       <w:numFmt w:val="none"/>
       <w:suff w:val="nothing"/>
       <w:lvlText w:val=""/>
@@ -11698,6 +12215,9 @@
   </w:num>
   <w:num w:numId="19">
     <w:abstractNumId w:val="19"/>
+  </w:num>
+  <w:num w:numId="20">
+    <w:abstractNumId w:val="20"/>
   </w:num>
 </w:numbering>
 </file>
@@ -11861,6 +12381,12 @@
       <w:lang w:val="zxx" w:eastAsia="zxx" w:bidi="zxx"/>
     </w:rPr>
   </w:style>
+  <w:style w:type="character" w:styleId="Bullets">
+    <w:name w:val="Bullets"/>
+    <w:rPr>
+      <w:rFonts w:ascii="OpenSymbol" w:hAnsi="OpenSymbol" w:eastAsia="OpenSymbol" w:cs="OpenSymbol"/>
+    </w:rPr>
+  </w:style>
   <w:style w:type="paragraph" w:styleId="Heading">
     <w:name w:val="Heading"/>
     <w:basedOn w:val="Normal"/>

</xml_diff>